<commit_message>
update chrome test case
</commit_message>
<xml_diff>
--- a/documents/Course Outline.docx
+++ b/documents/Course Outline.docx
@@ -1,6 +1,6 @@
 
 <file path=word/document.xml><?xml version="1.0" encoding="utf-8"?>
-<w:document xmlns:wpc="http://schemas.microsoft.com/office/word/2010/wordprocessingCanvas" xmlns:cx="http://schemas.microsoft.com/office/drawing/2014/chartex" xmlns:cx1="http://schemas.microsoft.com/office/drawing/2015/9/8/chartex" xmlns:cx2="http://schemas.microsoft.com/office/drawing/2015/10/21/chartex" xmlns:mc="http://schemas.openxmlformats.org/markup-compatibility/2006" xmlns:o="urn:schemas-microsoft-com:office:office" xmlns:r="http://schemas.openxmlformats.org/officeDocument/2006/relationships" xmlns:m="http://schemas.openxmlformats.org/officeDocument/2006/math" xmlns:v="urn:schemas-microsoft-com:vml" xmlns:wp14="http://schemas.microsoft.com/office/word/2010/wordprocessingDrawing" xmlns:wp="http://schemas.openxmlformats.org/drawingml/2006/wordprocessingDrawing" xmlns:w10="urn:schemas-microsoft-com:office:word" xmlns:w="http://schemas.openxmlformats.org/wordprocessingml/2006/main" xmlns:w14="http://schemas.microsoft.com/office/word/2010/wordml" xmlns:w15="http://schemas.microsoft.com/office/word/2012/wordml" xmlns:w16se="http://schemas.microsoft.com/office/word/2015/wordml/symex" xmlns:wpg="http://schemas.microsoft.com/office/word/2010/wordprocessingGroup" xmlns:wpi="http://schemas.microsoft.com/office/word/2010/wordprocessingInk" xmlns:wne="http://schemas.microsoft.com/office/word/2006/wordml" xmlns:wps="http://schemas.microsoft.com/office/word/2010/wordprocessingShape" mc:Ignorable="w14 w15 w16se wp14">
+<w:document xmlns:wpc="http://schemas.microsoft.com/office/word/2010/wordprocessingCanvas" xmlns:mo="http://schemas.microsoft.com/office/mac/office/2008/main" xmlns:mc="http://schemas.openxmlformats.org/markup-compatibility/2006" xmlns:mv="urn:schemas-microsoft-com:mac:vml" xmlns:o="urn:schemas-microsoft-com:office:office" xmlns:r="http://schemas.openxmlformats.org/officeDocument/2006/relationships" xmlns:m="http://schemas.openxmlformats.org/officeDocument/2006/math" xmlns:v="urn:schemas-microsoft-com:vml" xmlns:wp14="http://schemas.microsoft.com/office/word/2010/wordprocessingDrawing" xmlns:wp="http://schemas.openxmlformats.org/drawingml/2006/wordprocessingDrawing" xmlns:w10="urn:schemas-microsoft-com:office:word" xmlns:w="http://schemas.openxmlformats.org/wordprocessingml/2006/main" xmlns:w14="http://schemas.microsoft.com/office/word/2010/wordml" xmlns:w15="http://schemas.microsoft.com/office/word/2012/wordml" xmlns:wpg="http://schemas.microsoft.com/office/word/2010/wordprocessingGroup" xmlns:wpi="http://schemas.microsoft.com/office/word/2010/wordprocessingInk" xmlns:wne="http://schemas.microsoft.com/office/word/2006/wordml" xmlns:wps="http://schemas.microsoft.com/office/word/2010/wordprocessingShape" mc:Ignorable="w14 w15 wp14">
   <w:body>
     <w:p>
       <w:pPr>
@@ -18,6 +18,9 @@
     <w:p>
       <w:pPr>
         <w:pStyle w:val="Heading2"/>
+        <w:rPr>
+          <w:rFonts w:hint="eastAsia"/>
+        </w:rPr>
       </w:pPr>
       <w:r>
         <w:rPr>
@@ -31,12 +34,6 @@
         </w:rPr>
         <w:t xml:space="preserve"> (2h)</w:t>
       </w:r>
-      <w:r>
-        <w:br/>
-      </w:r>
-      <w:r>
-        <w:t xml:space="preserve">Where test automation fits in </w:t>
-      </w:r>
     </w:p>
     <w:p>
       <w:pPr>
@@ -48,24 +45,26 @@
     </w:p>
     <w:p>
       <w:pPr>
-        <w:pStyle w:val="Heading3"/>
+        <w:pStyle w:val="Heading2"/>
       </w:pPr>
       <w:r>
         <w:t>Skills</w:t>
       </w:r>
-    </w:p>
-    <w:p>
-      <w:pPr>
-        <w:pStyle w:val="Heading3"/>
-      </w:pPr>
+      <w:r>
+        <w:rPr>
+          <w:rFonts w:hint="eastAsia"/>
+        </w:rPr>
+        <w:t>/</w:t>
+      </w:r>
       <w:r>
         <w:t>Tools</w:t>
       </w:r>
-    </w:p>
-    <w:p>
-      <w:pPr>
-        <w:pStyle w:val="Heading3"/>
-      </w:pPr>
+      <w:r>
+        <w:rPr>
+          <w:rFonts w:hint="eastAsia"/>
+        </w:rPr>
+        <w:t>/</w:t>
+      </w:r>
       <w:r>
         <w:t>Workflows</w:t>
       </w:r>
@@ -87,6 +86,8 @@
         </w:rPr>
         <w:t>(18h)</w:t>
       </w:r>
+      <w:bookmarkStart w:id="0" w:name="_GoBack"/>
+      <w:bookmarkEnd w:id="0"/>
       <w:r>
         <w:rPr>
           <w:rFonts w:ascii="Helvetica" w:eastAsia="Times New Roman" w:hAnsi="Helvetica" w:cs="Helvetica"/>
@@ -106,6 +107,75 @@
         <w:t>(</w:t>
       </w:r>
       <w:r>
+        <w:rPr>
+          <w:rFonts w:hint="eastAsia"/>
+        </w:rPr>
+        <w:t>9</w:t>
+      </w:r>
+      <w:r>
+        <w:t>h</w:t>
+      </w:r>
+      <w:r>
+        <w:t>)</w:t>
+      </w:r>
+    </w:p>
+    <w:p>
+      <w:pPr>
+        <w:pStyle w:val="Heading3"/>
+      </w:pPr>
+      <w:r>
+        <w:t>Selenium</w:t>
+      </w:r>
+    </w:p>
+    <w:p>
+      <w:pPr>
+        <w:pStyle w:val="Heading3"/>
+        <w:rPr>
+          <w:rFonts w:hint="eastAsia"/>
+        </w:rPr>
+      </w:pPr>
+      <w:r>
+        <w:t>Junit</w:t>
+      </w:r>
+      <w:r>
+        <w:t xml:space="preserve"> Framework </w:t>
+      </w:r>
+    </w:p>
+    <w:p>
+      <w:pPr>
+        <w:pStyle w:val="Heading3"/>
+        <w:rPr>
+          <w:rFonts w:hint="eastAsia"/>
+        </w:rPr>
+      </w:pPr>
+      <w:r>
+        <w:t>Cucumber Framework</w:t>
+      </w:r>
+    </w:p>
+    <w:p>
+      <w:pPr>
+        <w:rPr>
+          <w:rFonts w:hint="eastAsia"/>
+        </w:rPr>
+      </w:pPr>
+    </w:p>
+    <w:p>
+      <w:pPr>
+        <w:pStyle w:val="Heading2"/>
+        <w:rPr>
+          <w:rFonts w:hint="eastAsia"/>
+        </w:rPr>
+      </w:pPr>
+      <w:r>
+        <w:t xml:space="preserve">API </w:t>
+      </w:r>
+      <w:r>
+        <w:t>Testing</w:t>
+      </w:r>
+      <w:r>
+        <w:t>(</w:t>
+      </w:r>
+      <w:r>
         <w:t>7h</w:t>
       </w:r>
       <w:r>
@@ -115,34 +185,60 @@
     <w:p>
       <w:pPr>
         <w:pStyle w:val="Heading3"/>
-      </w:pPr>
-      <w:r>
-        <w:t>Selenium</w:t>
-      </w:r>
-      <w:r>
-        <w:t>/Junit</w:t>
-      </w:r>
-      <w:bookmarkStart w:id="0" w:name="_GoBack"/>
-      <w:bookmarkEnd w:id="0"/>
-      <w:r>
-        <w:t xml:space="preserve"> Framework </w:t>
-      </w:r>
+        <w:rPr>
+          <w:rFonts w:hint="eastAsia"/>
+        </w:rPr>
+      </w:pPr>
+      <w:r>
+        <w:t>Introduction to API</w:t>
+      </w:r>
+    </w:p>
+    <w:p>
+      <w:pPr>
+        <w:pStyle w:val="Heading3"/>
+        <w:rPr>
+          <w:rFonts w:hint="eastAsia"/>
+        </w:rPr>
+      </w:pPr>
+      <w:proofErr w:type="spellStart"/>
+      <w:r>
+        <w:t>TestNG</w:t>
+      </w:r>
+    </w:p>
+    <w:p>
+      <w:pPr>
+        <w:pStyle w:val="Heading3"/>
+        <w:rPr>
+          <w:rFonts w:hint="eastAsia"/>
+        </w:rPr>
+      </w:pPr>
+      <w:r>
+        <w:rPr>
+          <w:rFonts w:hint="eastAsia"/>
+        </w:rPr>
+        <w:t>restassured</w:t>
+      </w:r>
+      <w:proofErr w:type="spellEnd"/>
+    </w:p>
+    <w:p>
+      <w:pPr>
+        <w:rPr>
+          <w:rFonts w:hint="eastAsia"/>
+        </w:rPr>
+      </w:pPr>
     </w:p>
     <w:p>
       <w:pPr>
         <w:pStyle w:val="Heading2"/>
       </w:pPr>
       <w:r>
-        <w:t xml:space="preserve">API </w:t>
-      </w:r>
-      <w:r>
-        <w:t>Testing</w:t>
-      </w:r>
-      <w:r>
-        <w:t>(</w:t>
-      </w:r>
-      <w:r>
-        <w:t>7h</w:t>
+        <w:t xml:space="preserve">Performance/Load </w:t>
+      </w:r>
+      <w:r>
+        <w:t>Testing (</w:t>
+      </w:r>
+      <w:r>
+        <w:t>4h</w:t>
       </w:r>
       <w:r>
         <w:t>)</w:t>
@@ -151,122 +247,166 @@
     <w:p>
       <w:pPr>
         <w:pStyle w:val="Heading3"/>
+        <w:rPr>
+          <w:rFonts w:hint="eastAsia"/>
+        </w:rPr>
       </w:pPr>
       <w:proofErr w:type="spellStart"/>
       <w:r>
-        <w:t>TestNG</w:t>
+        <w:t>Jmeter</w:t>
       </w:r>
       <w:proofErr w:type="spellEnd"/>
       <w:r>
-        <w:t>/</w:t>
-      </w:r>
-      <w:r>
-        <w:t xml:space="preserve"> </w:t>
-      </w:r>
-      <w:r>
-        <w:t>Cucumber</w:t>
-      </w:r>
-      <w:r>
-        <w:t xml:space="preserve"> Framework</w:t>
-      </w:r>
-      <w:r>
-        <w:t>/</w:t>
-      </w:r>
-    </w:p>
+        <w:t xml:space="preserve"> Testing</w:t>
+      </w:r>
+    </w:p>
+    <w:p/>
     <w:p>
       <w:pPr>
         <w:pStyle w:val="Heading2"/>
-      </w:pPr>
-      <w:r>
-        <w:t xml:space="preserve">Performance/Load </w:t>
-      </w:r>
-      <w:r>
-        <w:t>Testing (</w:t>
-      </w:r>
-      <w:r>
-        <w:t>4h</w:t>
-      </w:r>
-      <w:r>
-        <w:t>)</w:t>
-      </w:r>
-    </w:p>
-    <w:p>
-      <w:pPr>
-        <w:pStyle w:val="Heading3"/>
-      </w:pPr>
-      <w:proofErr w:type="spellStart"/>
-      <w:r>
-        <w:t>Jmeter</w:t>
-      </w:r>
-      <w:proofErr w:type="spellEnd"/>
-      <w:r>
-        <w:t xml:space="preserve"> testing tool</w:t>
+        <w:rPr>
+          <w:rFonts w:ascii="Lato-bold" w:hAnsi="Lato-bold" w:hint="eastAsia"/>
+        </w:rPr>
+      </w:pPr>
+      <w:r>
+        <w:rPr>
+          <w:rFonts w:ascii="Lato-bold" w:hAnsi="Lato-bold"/>
+        </w:rPr>
+        <w:t>Testing and Continuous Integration</w:t>
+      </w:r>
+      <w:r>
+        <w:rPr>
+          <w:rFonts w:ascii="Lato-bold" w:hAnsi="Lato-bold"/>
+        </w:rPr>
+        <w:t>(3h)</w:t>
+      </w:r>
+    </w:p>
+    <w:p>
+      <w:pPr>
+        <w:pStyle w:val="Heading3"/>
+        <w:rPr>
+          <w:rFonts w:hint="eastAsia"/>
+        </w:rPr>
+      </w:pPr>
+      <w:r>
+        <w:t xml:space="preserve">Build environments </w:t>
+      </w:r>
+    </w:p>
+    <w:p>
+      <w:pPr>
+        <w:pStyle w:val="Heading3"/>
+      </w:pPr>
+      <w:r>
+        <w:t>Structure regression</w:t>
+      </w:r>
+    </w:p>
+    <w:p>
+      <w:pPr>
+        <w:pStyle w:val="Heading3"/>
+      </w:pPr>
+      <w:r>
+        <w:t>Business facing regression</w:t>
+      </w:r>
+    </w:p>
+    <w:p>
+      <w:pPr>
+        <w:pStyle w:val="Heading3"/>
+        <w:rPr>
+          <w:rFonts w:hint="eastAsia"/>
+        </w:rPr>
+      </w:pPr>
+      <w:r>
+        <w:t>Static analysis</w:t>
+      </w:r>
+    </w:p>
+    <w:p>
+      <w:pPr>
+        <w:pStyle w:val="Heading3"/>
+        <w:rPr>
+          <w:rFonts w:hint="eastAsia"/>
+        </w:rPr>
+      </w:pPr>
+      <w:r>
+        <w:rPr>
+          <w:rFonts w:hint="eastAsia"/>
+        </w:rPr>
+        <w:t>Jenkins CI</w:t>
       </w:r>
     </w:p>
     <w:p/>
     <w:p>
       <w:pPr>
-        <w:pStyle w:val="Heading2"/>
-        <w:rPr>
-          <w:rFonts w:ascii="Lato-bold" w:hAnsi="Lato-bold"/>
-        </w:rPr>
-      </w:pPr>
-      <w:r>
-        <w:rPr>
-          <w:rFonts w:ascii="Lato-bold" w:hAnsi="Lato-bold"/>
-        </w:rPr>
-        <w:t>Testing and Continuous Integration</w:t>
-      </w:r>
-      <w:r>
-        <w:rPr>
-          <w:rFonts w:ascii="Lato-bold" w:hAnsi="Lato-bold"/>
-        </w:rPr>
-        <w:t>(3h)</w:t>
-      </w:r>
-    </w:p>
-    <w:p>
-      <w:pPr>
-        <w:pStyle w:val="Heading3"/>
-      </w:pPr>
-      <w:r>
-        <w:t xml:space="preserve">Build environments </w:t>
-      </w:r>
-    </w:p>
-    <w:p>
-      <w:pPr>
-        <w:pStyle w:val="Heading3"/>
-      </w:pPr>
-      <w:r>
-        <w:t>Structure regression</w:t>
-      </w:r>
-    </w:p>
-    <w:p>
-      <w:pPr>
-        <w:pStyle w:val="Heading3"/>
-      </w:pPr>
-      <w:r>
-        <w:t>Business facing regression</w:t>
-      </w:r>
-    </w:p>
-    <w:p>
-      <w:pPr>
-        <w:pStyle w:val="Heading3"/>
-      </w:pPr>
-      <w:r>
-        <w:t xml:space="preserve"> Static analysis</w:t>
-      </w:r>
-    </w:p>
-    <w:p/>
-    <w:p>
-      <w:pPr>
         <w:pStyle w:val="Heading1"/>
-      </w:pPr>
-      <w:r>
-        <w:t>Job search and Interview(2h)</w:t>
-      </w:r>
-    </w:p>
-    <w:p/>
-    <w:p/>
+        <w:rPr>
+          <w:rFonts w:hint="eastAsia"/>
+        </w:rPr>
+      </w:pPr>
+      <w:r>
+        <w:t>Job S</w:t>
+      </w:r>
+      <w:r>
+        <w:t>earch and Interview(2h)</w:t>
+      </w:r>
+    </w:p>
+    <w:p>
+      <w:pPr>
+        <w:pStyle w:val="Heading3"/>
+        <w:rPr>
+          <w:rFonts w:hint="eastAsia"/>
+        </w:rPr>
+      </w:pPr>
+      <w:r>
+        <w:rPr>
+          <w:rFonts w:hint="eastAsia"/>
+        </w:rPr>
+        <w:t>Job Search</w:t>
+      </w:r>
+    </w:p>
+    <w:p>
+      <w:pPr>
+        <w:pStyle w:val="Heading3"/>
+        <w:rPr>
+          <w:rFonts w:hint="eastAsia"/>
+        </w:rPr>
+      </w:pPr>
+      <w:r>
+        <w:rPr>
+          <w:rFonts w:hint="eastAsia"/>
+        </w:rPr>
+        <w:t>Building Resume</w:t>
+      </w:r>
+    </w:p>
+    <w:p>
+      <w:pPr>
+        <w:pStyle w:val="Heading3"/>
+        <w:rPr>
+          <w:rFonts w:hint="eastAsia"/>
+        </w:rPr>
+      </w:pPr>
+      <w:r>
+        <w:rPr>
+          <w:rFonts w:hint="eastAsia"/>
+        </w:rPr>
+        <w:t>Interview Questions</w:t>
+      </w:r>
+      <w:r>
+        <w:t>’</w:t>
+      </w:r>
+    </w:p>
+    <w:p>
+      <w:pPr>
+        <w:rPr>
+          <w:rFonts w:hint="eastAsia"/>
+          <w:b/>
+        </w:rPr>
+      </w:pPr>
+      <w:r>
+        <w:rPr>
+          <w:b/>
+        </w:rPr>
+        <w:t>* Project Design/internship is added on request.</w:t>
+      </w:r>
+    </w:p>
     <w:sectPr>
       <w:pgSz w:w="12240" w:h="15840"/>
       <w:pgMar w:top="1440" w:right="1440" w:bottom="1440" w:left="1440" w:header="708" w:footer="708" w:gutter="0"/>
@@ -278,7 +418,7 @@
 </file>
 
 <file path=word/styles.xml><?xml version="1.0" encoding="utf-8"?>
-<w:styles xmlns:mc="http://schemas.openxmlformats.org/markup-compatibility/2006" xmlns:r="http://schemas.openxmlformats.org/officeDocument/2006/relationships" xmlns:w="http://schemas.openxmlformats.org/wordprocessingml/2006/main" xmlns:w14="http://schemas.microsoft.com/office/word/2010/wordml" xmlns:w15="http://schemas.microsoft.com/office/word/2012/wordml" xmlns:w16se="http://schemas.microsoft.com/office/word/2015/wordml/symex" mc:Ignorable="w14 w15 w16se">
+<w:styles xmlns:mc="http://schemas.openxmlformats.org/markup-compatibility/2006" xmlns:r="http://schemas.openxmlformats.org/officeDocument/2006/relationships" xmlns:w="http://schemas.openxmlformats.org/wordprocessingml/2006/main" xmlns:w14="http://schemas.microsoft.com/office/word/2010/wordml" xmlns:w15="http://schemas.microsoft.com/office/word/2012/wordml" mc:Ignorable="w14 w15">
   <w:docDefaults>
     <w:rPrDefault>
       <w:rPr>
@@ -294,7 +434,7 @@
       </w:pPr>
     </w:pPrDefault>
   </w:docDefaults>
-  <w:latentStyles w:defLockedState="0" w:defUIPriority="99" w:defSemiHidden="0" w:defUnhideWhenUsed="0" w:defQFormat="0" w:count="373">
+  <w:latentStyles w:defLockedState="0" w:defUIPriority="99" w:defSemiHidden="0" w:defUnhideWhenUsed="0" w:defQFormat="0" w:count="382">
     <w:lsdException w:name="Normal" w:uiPriority="0" w:qFormat="1"/>
     <w:lsdException w:name="heading 1" w:uiPriority="9" w:qFormat="1"/>
     <w:lsdException w:name="heading 2" w:semiHidden="1" w:uiPriority="9" w:unhideWhenUsed="1" w:qFormat="1"/>
@@ -1244,4 +1384,16 @@
     </a:ext>
   </a:extLst>
 </a:theme>
+</file>
+
+<file path=customXml/item1.xml><?xml version="1.0" encoding="utf-8"?>
+<b:Sources xmlns:b="http://schemas.openxmlformats.org/officeDocument/2006/bibliography" xmlns="http://schemas.openxmlformats.org/officeDocument/2006/bibliography" SelectedStyle="/APASixthEditionOfficeOnline.xsl" StyleName="APA"/>
+</file>
+
+<file path=customXml/itemProps1.xml><?xml version="1.0" encoding="utf-8"?>
+<ds:datastoreItem xmlns:ds="http://schemas.openxmlformats.org/officeDocument/2006/customXml" ds:itemID="{47E8C85D-BA0D-454E-97E4-4867F157B55D}">
+  <ds:schemaRefs>
+    <ds:schemaRef ds:uri="http://schemas.openxmlformats.org/officeDocument/2006/bibliography"/>
+  </ds:schemaRefs>
+</ds:datastoreItem>
 </file>
</xml_diff>

<commit_message>
add git and maven installation in readme
</commit_message>
<xml_diff>
--- a/documents/Course Outline.docx
+++ b/documents/Course Outline.docx
@@ -18,76 +18,71 @@
     <w:p>
       <w:pPr>
         <w:pStyle w:val="Heading2"/>
+      </w:pPr>
+      <w:r>
+        <w:rPr>
+          <w:rStyle w:val="Heading1Char"/>
+        </w:rPr>
+        <w:t>Test Automation Strategy</w:t>
+      </w:r>
+      <w:r>
+        <w:rPr>
+          <w:rStyle w:val="Heading1Char"/>
+        </w:rPr>
+        <w:t xml:space="preserve"> (2h)</w:t>
+      </w:r>
+    </w:p>
+    <w:p>
+      <w:pPr>
+        <w:pStyle w:val="Heading2"/>
+      </w:pPr>
+      <w:r>
+        <w:t>Planning for Automation</w:t>
+      </w:r>
+    </w:p>
+    <w:p>
+      <w:pPr>
+        <w:pStyle w:val="Heading2"/>
+      </w:pPr>
+      <w:r>
+        <w:t>Skills</w:t>
+      </w:r>
+      <w:r>
         <w:rPr>
           <w:rFonts w:hint="eastAsia"/>
         </w:rPr>
+        <w:t>/</w:t>
+      </w:r>
+      <w:r>
+        <w:t>Tools</w:t>
+      </w:r>
+      <w:r>
+        <w:rPr>
+          <w:rFonts w:hint="eastAsia"/>
+        </w:rPr>
+        <w:t>/</w:t>
+      </w:r>
+      <w:r>
+        <w:t>Workflows</w:t>
+      </w:r>
+    </w:p>
+    <w:p/>
+    <w:p>
+      <w:pPr>
+        <w:pStyle w:val="Heading2"/>
       </w:pPr>
       <w:r>
         <w:rPr>
           <w:rStyle w:val="Heading1Char"/>
         </w:rPr>
-        <w:t>Test Automation Strategy</w:t>
+        <w:t>Automation Frameworks</w:t>
       </w:r>
       <w:r>
         <w:rPr>
           <w:rStyle w:val="Heading1Char"/>
         </w:rPr>
-        <w:t xml:space="preserve"> (2h)</w:t>
-      </w:r>
-    </w:p>
-    <w:p>
-      <w:pPr>
-        <w:pStyle w:val="Heading2"/>
-      </w:pPr>
-      <w:r>
-        <w:t>Planning for Automation</w:t>
-      </w:r>
-    </w:p>
-    <w:p>
-      <w:pPr>
-        <w:pStyle w:val="Heading2"/>
-      </w:pPr>
-      <w:r>
-        <w:t>Skills</w:t>
-      </w:r>
-      <w:r>
-        <w:rPr>
-          <w:rFonts w:hint="eastAsia"/>
-        </w:rPr>
-        <w:t>/</w:t>
-      </w:r>
-      <w:r>
-        <w:t>Tools</w:t>
-      </w:r>
-      <w:r>
-        <w:rPr>
-          <w:rFonts w:hint="eastAsia"/>
-        </w:rPr>
-        <w:t>/</w:t>
-      </w:r>
-      <w:r>
-        <w:t>Workflows</w:t>
-      </w:r>
-    </w:p>
-    <w:p/>
-    <w:p>
-      <w:pPr>
-        <w:pStyle w:val="Heading2"/>
-      </w:pPr>
-      <w:r>
-        <w:rPr>
-          <w:rStyle w:val="Heading1Char"/>
-        </w:rPr>
-        <w:t>Automation Frameworks</w:t>
-      </w:r>
-      <w:r>
-        <w:rPr>
-          <w:rStyle w:val="Heading1Char"/>
-        </w:rPr>
         <w:t>(18h)</w:t>
       </w:r>
-      <w:bookmarkStart w:id="0" w:name="_GoBack"/>
-      <w:bookmarkEnd w:id="0"/>
       <w:r>
         <w:rPr>
           <w:rFonts w:ascii="Helvetica" w:eastAsia="Times New Roman" w:hAnsi="Helvetica" w:cs="Helvetica"/>
@@ -130,56 +125,201 @@
     <w:p>
       <w:pPr>
         <w:pStyle w:val="Heading3"/>
+      </w:pPr>
+      <w:r>
+        <w:t>Junit</w:t>
+      </w:r>
+      <w:r>
+        <w:t xml:space="preserve"> Framework </w:t>
+      </w:r>
+    </w:p>
+    <w:p>
+      <w:pPr>
+        <w:pStyle w:val="Heading3"/>
+      </w:pPr>
+      <w:r>
+        <w:t>Cucumber Framework</w:t>
+      </w:r>
+    </w:p>
+    <w:p/>
+    <w:p>
+      <w:pPr>
+        <w:pStyle w:val="Heading2"/>
+      </w:pPr>
+      <w:r>
+        <w:t xml:space="preserve">API </w:t>
+      </w:r>
+      <w:r>
+        <w:t>Testing</w:t>
+      </w:r>
+      <w:r>
+        <w:t>(</w:t>
+      </w:r>
+      <w:r>
+        <w:t>7h</w:t>
+      </w:r>
+      <w:r>
+        <w:t>)</w:t>
+      </w:r>
+    </w:p>
+    <w:p>
+      <w:pPr>
+        <w:pStyle w:val="Heading3"/>
+      </w:pPr>
+      <w:r>
+        <w:t>Introduction to API</w:t>
+      </w:r>
+    </w:p>
+    <w:p>
+      <w:pPr>
+        <w:pStyle w:val="Heading3"/>
+      </w:pPr>
+      <w:proofErr w:type="spellStart"/>
+      <w:r>
+        <w:t>TestNG</w:t>
+      </w:r>
+      <w:proofErr w:type="spellEnd"/>
+    </w:p>
+    <w:p>
+      <w:pPr>
+        <w:pStyle w:val="Heading3"/>
+      </w:pPr>
+      <w:proofErr w:type="spellStart"/>
+      <w:r>
         <w:rPr>
           <w:rFonts w:hint="eastAsia"/>
         </w:rPr>
-      </w:pPr>
-      <w:r>
-        <w:t>Junit</w:t>
-      </w:r>
-      <w:r>
-        <w:t xml:space="preserve"> Framework </w:t>
-      </w:r>
-    </w:p>
-    <w:p>
-      <w:pPr>
-        <w:pStyle w:val="Heading3"/>
+        <w:t>restassured</w:t>
+      </w:r>
+      <w:proofErr w:type="spellEnd"/>
+    </w:p>
+    <w:p/>
+    <w:p>
+      <w:pPr>
+        <w:pStyle w:val="Heading2"/>
+      </w:pPr>
+      <w:r>
+        <w:t xml:space="preserve">Performance/Load </w:t>
+      </w:r>
+      <w:r>
+        <w:t>Testing (</w:t>
+      </w:r>
+      <w:r>
+        <w:t>4h</w:t>
+      </w:r>
+      <w:r>
+        <w:t>)</w:t>
+      </w:r>
+    </w:p>
+    <w:p>
+      <w:pPr>
+        <w:pStyle w:val="Heading3"/>
+      </w:pPr>
+      <w:proofErr w:type="spellStart"/>
+      <w:r>
+        <w:t>Jmeter</w:t>
+      </w:r>
+      <w:proofErr w:type="spellEnd"/>
+      <w:r>
+        <w:t xml:space="preserve"> Testing</w:t>
+      </w:r>
+    </w:p>
+    <w:p/>
+    <w:p>
+      <w:pPr>
+        <w:pStyle w:val="Heading2"/>
+        <w:rPr>
+          <w:rFonts w:ascii="Lato-bold" w:hAnsi="Lato-bold" w:hint="eastAsia"/>
+        </w:rPr>
+      </w:pPr>
+      <w:r>
+        <w:rPr>
+          <w:rFonts w:ascii="Lato-bold" w:hAnsi="Lato-bold"/>
+        </w:rPr>
+        <w:t>Testing and Continuous Integration</w:t>
+      </w:r>
+      <w:r>
+        <w:rPr>
+          <w:rFonts w:ascii="Lato-bold" w:hAnsi="Lato-bold"/>
+        </w:rPr>
+        <w:t>(3h)</w:t>
+      </w:r>
+    </w:p>
+    <w:p>
+      <w:pPr>
+        <w:pStyle w:val="Heading3"/>
+      </w:pPr>
+      <w:r>
+        <w:t xml:space="preserve">Build environments </w:t>
+      </w:r>
+    </w:p>
+    <w:p>
+      <w:pPr>
+        <w:pStyle w:val="Heading3"/>
+      </w:pPr>
+      <w:r>
+        <w:t>Structure regression</w:t>
+      </w:r>
+    </w:p>
+    <w:p>
+      <w:pPr>
+        <w:pStyle w:val="Heading3"/>
+      </w:pPr>
+      <w:r>
+        <w:t>Business facing regression</w:t>
+      </w:r>
+    </w:p>
+    <w:p>
+      <w:pPr>
+        <w:pStyle w:val="Heading3"/>
+      </w:pPr>
+      <w:r>
+        <w:t>Static analysis</w:t>
+      </w:r>
+    </w:p>
+    <w:p>
+      <w:pPr>
+        <w:pStyle w:val="Heading3"/>
+      </w:pPr>
+      <w:r>
         <w:rPr>
           <w:rFonts w:hint="eastAsia"/>
         </w:rPr>
-      </w:pPr>
-      <w:r>
-        <w:t>Cucumber Framework</w:t>
-      </w:r>
-    </w:p>
-    <w:p>
-      <w:pPr>
+        <w:t>Jenkins CI</w:t>
+      </w:r>
+    </w:p>
+    <w:p/>
+    <w:p>
+      <w:pPr>
+        <w:pStyle w:val="Heading1"/>
+      </w:pPr>
+      <w:r>
+        <w:t>Job S</w:t>
+      </w:r>
+      <w:r>
+        <w:t>earch and Interview(2h)</w:t>
+      </w:r>
+    </w:p>
+    <w:p>
+      <w:pPr>
+        <w:pStyle w:val="Heading3"/>
+      </w:pPr>
+      <w:r>
         <w:rPr>
           <w:rFonts w:hint="eastAsia"/>
         </w:rPr>
-      </w:pPr>
-    </w:p>
-    <w:p>
-      <w:pPr>
-        <w:pStyle w:val="Heading2"/>
+        <w:t>Job Search</w:t>
+      </w:r>
+    </w:p>
+    <w:p>
+      <w:pPr>
+        <w:pStyle w:val="Heading3"/>
+      </w:pPr>
+      <w:r>
         <w:rPr>
           <w:rFonts w:hint="eastAsia"/>
         </w:rPr>
-      </w:pPr>
-      <w:r>
-        <w:t xml:space="preserve">API </w:t>
-      </w:r>
-      <w:r>
-        <w:t>Testing</w:t>
-      </w:r>
-      <w:r>
-        <w:t>(</w:t>
-      </w:r>
-      <w:r>
-        <w:t>7h</w:t>
-      </w:r>
-      <w:r>
-        <w:t>)</w:t>
+        <w:t>Building Resume</w:t>
       </w:r>
     </w:p>
     <w:p>
@@ -190,213 +330,17 @@
         </w:rPr>
       </w:pPr>
       <w:r>
-        <w:t>Introduction to API</w:t>
-      </w:r>
-    </w:p>
-    <w:p>
-      <w:pPr>
-        <w:pStyle w:val="Heading3"/>
         <w:rPr>
           <w:rFonts w:hint="eastAsia"/>
         </w:rPr>
-      </w:pPr>
-      <w:proofErr w:type="spellStart"/>
-      <w:r>
-        <w:t>TestNG</w:t>
-      </w:r>
-    </w:p>
-    <w:p>
-      <w:pPr>
-        <w:pStyle w:val="Heading3"/>
-        <w:rPr>
-          <w:rFonts w:hint="eastAsia"/>
-        </w:rPr>
-      </w:pPr>
-      <w:r>
-        <w:rPr>
-          <w:rFonts w:hint="eastAsia"/>
-        </w:rPr>
-        <w:t>restassured</w:t>
-      </w:r>
-      <w:proofErr w:type="spellEnd"/>
-    </w:p>
-    <w:p>
-      <w:pPr>
-        <w:rPr>
-          <w:rFonts w:hint="eastAsia"/>
-        </w:rPr>
-      </w:pPr>
-    </w:p>
-    <w:p>
-      <w:pPr>
-        <w:pStyle w:val="Heading2"/>
-      </w:pPr>
-      <w:r>
-        <w:t xml:space="preserve">Performance/Load </w:t>
-      </w:r>
-      <w:r>
-        <w:t>Testing (</w:t>
-      </w:r>
-      <w:r>
-        <w:t>4h</w:t>
-      </w:r>
-      <w:r>
-        <w:t>)</w:t>
-      </w:r>
-    </w:p>
-    <w:p>
-      <w:pPr>
-        <w:pStyle w:val="Heading3"/>
-        <w:rPr>
-          <w:rFonts w:hint="eastAsia"/>
-        </w:rPr>
-      </w:pPr>
-      <w:proofErr w:type="spellStart"/>
-      <w:r>
-        <w:t>Jmeter</w:t>
-      </w:r>
-      <w:proofErr w:type="spellEnd"/>
-      <w:r>
-        <w:t xml:space="preserve"> Testing</w:t>
-      </w:r>
-    </w:p>
-    <w:p/>
-    <w:p>
-      <w:pPr>
-        <w:pStyle w:val="Heading2"/>
-        <w:rPr>
-          <w:rFonts w:ascii="Lato-bold" w:hAnsi="Lato-bold" w:hint="eastAsia"/>
-        </w:rPr>
-      </w:pPr>
-      <w:r>
-        <w:rPr>
-          <w:rFonts w:ascii="Lato-bold" w:hAnsi="Lato-bold"/>
-        </w:rPr>
-        <w:t>Testing and Continuous Integration</w:t>
-      </w:r>
-      <w:r>
-        <w:rPr>
-          <w:rFonts w:ascii="Lato-bold" w:hAnsi="Lato-bold"/>
-        </w:rPr>
-        <w:t>(3h)</w:t>
-      </w:r>
-    </w:p>
-    <w:p>
-      <w:pPr>
-        <w:pStyle w:val="Heading3"/>
-        <w:rPr>
-          <w:rFonts w:hint="eastAsia"/>
-        </w:rPr>
-      </w:pPr>
-      <w:r>
-        <w:t xml:space="preserve">Build environments </w:t>
-      </w:r>
-    </w:p>
-    <w:p>
-      <w:pPr>
-        <w:pStyle w:val="Heading3"/>
-      </w:pPr>
-      <w:r>
-        <w:t>Structure regression</w:t>
-      </w:r>
-    </w:p>
-    <w:p>
-      <w:pPr>
-        <w:pStyle w:val="Heading3"/>
-      </w:pPr>
-      <w:r>
-        <w:t>Business facing regression</w:t>
-      </w:r>
-    </w:p>
-    <w:p>
-      <w:pPr>
-        <w:pStyle w:val="Heading3"/>
-        <w:rPr>
-          <w:rFonts w:hint="eastAsia"/>
-        </w:rPr>
-      </w:pPr>
-      <w:r>
-        <w:t>Static analysis</w:t>
-      </w:r>
-    </w:p>
-    <w:p>
-      <w:pPr>
-        <w:pStyle w:val="Heading3"/>
-        <w:rPr>
-          <w:rFonts w:hint="eastAsia"/>
-        </w:rPr>
-      </w:pPr>
-      <w:r>
-        <w:rPr>
-          <w:rFonts w:hint="eastAsia"/>
-        </w:rPr>
-        <w:t>Jenkins CI</w:t>
-      </w:r>
-    </w:p>
-    <w:p/>
-    <w:p>
-      <w:pPr>
-        <w:pStyle w:val="Heading1"/>
-        <w:rPr>
-          <w:rFonts w:hint="eastAsia"/>
-        </w:rPr>
-      </w:pPr>
-      <w:r>
-        <w:t>Job S</w:t>
-      </w:r>
-      <w:r>
-        <w:t>earch and Interview(2h)</w:t>
-      </w:r>
-    </w:p>
-    <w:p>
-      <w:pPr>
-        <w:pStyle w:val="Heading3"/>
-        <w:rPr>
-          <w:rFonts w:hint="eastAsia"/>
-        </w:rPr>
-      </w:pPr>
-      <w:r>
-        <w:rPr>
-          <w:rFonts w:hint="eastAsia"/>
-        </w:rPr>
-        <w:t>Job Search</w:t>
-      </w:r>
-    </w:p>
-    <w:p>
-      <w:pPr>
-        <w:pStyle w:val="Heading3"/>
-        <w:rPr>
-          <w:rFonts w:hint="eastAsia"/>
-        </w:rPr>
-      </w:pPr>
-      <w:r>
-        <w:rPr>
-          <w:rFonts w:hint="eastAsia"/>
-        </w:rPr>
-        <w:t>Building Resume</w:t>
-      </w:r>
-    </w:p>
-    <w:p>
-      <w:pPr>
-        <w:pStyle w:val="Heading3"/>
-        <w:rPr>
-          <w:rFonts w:hint="eastAsia"/>
-        </w:rPr>
-      </w:pPr>
-      <w:r>
-        <w:rPr>
-          <w:rFonts w:hint="eastAsia"/>
-        </w:rPr>
         <w:t>Interview Questions</w:t>
       </w:r>
-      <w:r>
-        <w:t>’</w:t>
-      </w:r>
-    </w:p>
-    <w:p>
-      <w:pPr>
-        <w:rPr>
-          <w:rFonts w:hint="eastAsia"/>
+      <w:bookmarkStart w:id="0" w:name="_GoBack"/>
+      <w:bookmarkEnd w:id="0"/>
+    </w:p>
+    <w:p>
+      <w:pPr>
+        <w:rPr>
           <w:b/>
         </w:rPr>
       </w:pPr>
@@ -1391,7 +1335,7 @@
 </file>
 
 <file path=customXml/itemProps1.xml><?xml version="1.0" encoding="utf-8"?>
-<ds:datastoreItem xmlns:ds="http://schemas.openxmlformats.org/officeDocument/2006/customXml" ds:itemID="{47E8C85D-BA0D-454E-97E4-4867F157B55D}">
+<ds:datastoreItem xmlns:ds="http://schemas.openxmlformats.org/officeDocument/2006/customXml" ds:itemID="{A9B1ADE6-7E2D-8642-BDD0-5C18EE2862F6}">
   <ds:schemaRefs>
     <ds:schemaRef ds:uri="http://schemas.openxmlformats.org/officeDocument/2006/bibliography"/>
   </ds:schemaRefs>

</xml_diff>